<commit_message>
update the DEL LF time series
</commit_message>
<xml_diff>
--- a/2022/Indicators.docx
+++ b/2022/Indicators.docx
@@ -41,10 +41,10 @@
         <w:pStyle w:val="Date"/>
       </w:pPr>
       <w:r>
-        <w:t xml:space="preserve">2022-04-05</w:t>
+        <w:t xml:space="preserve">2022-04-07</w:t>
       </w:r>
     </w:p>
-    <w:bookmarkStart w:id="20" w:name="figures"/>
+    <w:bookmarkStart w:id="44" w:name="figures"/>
     <w:p>
       <w:pPr>
         <w:pStyle w:val="Heading1"/>
@@ -53,29 +53,27 @@
         <w:t xml:space="preserve">Figures</w:t>
       </w:r>
     </w:p>
-    <w:bookmarkEnd w:id="20"/>
-    <w:bookmarkStart w:id="45" w:name="section"/>
     <w:p>
       <w:pPr>
-        <w:pStyle w:val="Heading1"/>
+        <w:pStyle w:val="FirstParagraph"/>
       </w:pPr>
       <w:r>
         <w:drawing>
           <wp:inline>
             <wp:extent cx="5334000" cy="5334000"/>
             <wp:effectExtent b="0" l="0" r="0" t="0"/>
-            <wp:docPr descr="" title="" id="22" name="Picture"/>
+            <wp:docPr descr="" title="" id="21" name="Picture"/>
             <a:graphic>
               <a:graphicData uri="http://schemas.openxmlformats.org/drawingml/2006/picture">
                 <pic:pic>
                   <pic:nvPicPr>
-                    <pic:cNvPr descr="Figure1.png" id="23" name="Picture"/>
+                    <pic:cNvPr descr="Figure1.png" id="22" name="Picture"/>
                     <pic:cNvPicPr>
                       <a:picLocks noChangeArrowheads="1" noChangeAspect="1"/>
                     </pic:cNvPicPr>
                   </pic:nvPicPr>
                   <pic:blipFill>
-                    <a:blip r:embed="rId21"/>
+                    <a:blip r:embed="rId20"/>
                     <a:stretch>
                       <a:fillRect/>
                     </a:stretch>
@@ -105,22 +103,33 @@
         <w:t xml:space="preserve"> </w:t>
       </w:r>
       <w:r>
+        <w:br/>
+      </w:r>
+      <w:r>
+        <w:t xml:space="preserve">Figure 1</w:t>
+      </w:r>
+    </w:p>
+    <w:p>
+      <w:pPr>
+        <w:pStyle w:val="BodyText"/>
+      </w:pPr>
+      <w:r>
         <w:drawing>
           <wp:inline>
             <wp:extent cx="5334000" cy="4445000"/>
             <wp:effectExtent b="0" l="0" r="0" t="0"/>
-            <wp:docPr descr="" title="" id="25" name="Picture"/>
+            <wp:docPr descr="" title="" id="24" name="Picture"/>
             <a:graphic>
               <a:graphicData uri="http://schemas.openxmlformats.org/drawingml/2006/picture">
                 <pic:pic>
                   <pic:nvPicPr>
-                    <pic:cNvPr descr="Figure2a.png" id="26" name="Picture"/>
+                    <pic:cNvPr descr="Figure2a.png" id="25" name="Picture"/>
                     <pic:cNvPicPr>
                       <a:picLocks noChangeArrowheads="1" noChangeAspect="1"/>
                     </pic:cNvPicPr>
                   </pic:nvPicPr>
                   <pic:blipFill>
-                    <a:blip r:embed="rId24"/>
+                    <a:blip r:embed="rId23"/>
                     <a:stretch>
                       <a:fillRect/>
                     </a:stretch>
@@ -150,22 +159,33 @@
         <w:t xml:space="preserve"> </w:t>
       </w:r>
       <w:r>
+        <w:br/>
+      </w:r>
+      <w:r>
+        <w:t xml:space="preserve">Figure 2a</w:t>
+      </w:r>
+    </w:p>
+    <w:p>
+      <w:pPr>
+        <w:pStyle w:val="BodyText"/>
+      </w:pPr>
+      <w:r>
         <w:drawing>
           <wp:inline>
             <wp:extent cx="5334000" cy="4445000"/>
             <wp:effectExtent b="0" l="0" r="0" t="0"/>
-            <wp:docPr descr="" title="" id="28" name="Picture"/>
+            <wp:docPr descr="" title="" id="27" name="Picture"/>
             <a:graphic>
               <a:graphicData uri="http://schemas.openxmlformats.org/drawingml/2006/picture">
                 <pic:pic>
                   <pic:nvPicPr>
-                    <pic:cNvPr descr="Figure2b.png" id="29" name="Picture"/>
+                    <pic:cNvPr descr="Figure2b.png" id="28" name="Picture"/>
                     <pic:cNvPicPr>
                       <a:picLocks noChangeArrowheads="1" noChangeAspect="1"/>
                     </pic:cNvPicPr>
                   </pic:nvPicPr>
                   <pic:blipFill>
-                    <a:blip r:embed="rId27"/>
+                    <a:blip r:embed="rId26"/>
                     <a:stretch>
                       <a:fillRect/>
                     </a:stretch>
@@ -195,22 +215,33 @@
         <w:t xml:space="preserve"> </w:t>
       </w:r>
       <w:r>
+        <w:br/>
+      </w:r>
+      <w:r>
+        <w:t xml:space="preserve">Figure 2b</w:t>
+      </w:r>
+    </w:p>
+    <w:p>
+      <w:pPr>
+        <w:pStyle w:val="BodyText"/>
+      </w:pPr>
+      <w:r>
         <w:drawing>
           <wp:inline>
             <wp:extent cx="5334000" cy="4445000"/>
             <wp:effectExtent b="0" l="0" r="0" t="0"/>
-            <wp:docPr descr="" title="" id="31" name="Picture"/>
+            <wp:docPr descr="" title="" id="30" name="Picture"/>
             <a:graphic>
               <a:graphicData uri="http://schemas.openxmlformats.org/drawingml/2006/picture">
                 <pic:pic>
                   <pic:nvPicPr>
-                    <pic:cNvPr descr="Figure3.png" id="32" name="Picture"/>
+                    <pic:cNvPr descr="Figure3.png" id="31" name="Picture"/>
                     <pic:cNvPicPr>
                       <a:picLocks noChangeArrowheads="1" noChangeAspect="1"/>
                     </pic:cNvPicPr>
                   </pic:nvPicPr>
                   <pic:blipFill>
-                    <a:blip r:embed="rId30"/>
+                    <a:blip r:embed="rId29"/>
                     <a:stretch>
                       <a:fillRect/>
                     </a:stretch>
@@ -240,22 +271,33 @@
         <w:t xml:space="preserve"> </w:t>
       </w:r>
       <w:r>
+        <w:br/>
+      </w:r>
+      <w:r>
+        <w:t xml:space="preserve">Figure 3</w:t>
+      </w:r>
+    </w:p>
+    <w:p>
+      <w:pPr>
+        <w:pStyle w:val="BodyText"/>
+      </w:pPr>
+      <w:r>
         <w:drawing>
           <wp:inline>
             <wp:extent cx="5334000" cy="4445000"/>
             <wp:effectExtent b="0" l="0" r="0" t="0"/>
-            <wp:docPr descr="" title="" id="34" name="Picture"/>
+            <wp:docPr descr="" title="" id="33" name="Picture"/>
             <a:graphic>
               <a:graphicData uri="http://schemas.openxmlformats.org/drawingml/2006/picture">
                 <pic:pic>
                   <pic:nvPicPr>
-                    <pic:cNvPr descr="Figure4.png" id="35" name="Picture"/>
+                    <pic:cNvPr descr="Figure4.png" id="34" name="Picture"/>
                     <pic:cNvPicPr>
                       <a:picLocks noChangeArrowheads="1" noChangeAspect="1"/>
                     </pic:cNvPicPr>
                   </pic:nvPicPr>
                   <pic:blipFill>
-                    <a:blip r:embed="rId33"/>
+                    <a:blip r:embed="rId32"/>
                     <a:stretch>
                       <a:fillRect/>
                     </a:stretch>
@@ -285,22 +327,33 @@
         <w:t xml:space="preserve"> </w:t>
       </w:r>
       <w:r>
+        <w:br/>
+      </w:r>
+      <w:r>
+        <w:t xml:space="preserve">Figure 4</w:t>
+      </w:r>
+    </w:p>
+    <w:p>
+      <w:pPr>
+        <w:pStyle w:val="BodyText"/>
+      </w:pPr>
+      <w:r>
         <w:drawing>
           <wp:inline>
-            <wp:extent cx="5334000" cy="3556000"/>
+            <wp:extent cx="5334000" cy="5334000"/>
             <wp:effectExtent b="0" l="0" r="0" t="0"/>
-            <wp:docPr descr="" title="" id="37" name="Picture"/>
+            <wp:docPr descr="" title="" id="36" name="Picture"/>
             <a:graphic>
               <a:graphicData uri="http://schemas.openxmlformats.org/drawingml/2006/picture">
                 <pic:pic>
                   <pic:nvPicPr>
-                    <pic:cNvPr descr="Figure5.png" id="38" name="Picture"/>
+                    <pic:cNvPr descr="Figure5.png" id="37" name="Picture"/>
                     <pic:cNvPicPr>
                       <a:picLocks noChangeArrowheads="1" noChangeAspect="1"/>
                     </pic:cNvPicPr>
                   </pic:nvPicPr>
                   <pic:blipFill>
-                    <a:blip r:embed="rId36"/>
+                    <a:blip r:embed="rId35"/>
                     <a:stretch>
                       <a:fillRect/>
                     </a:stretch>
@@ -308,7 +361,7 @@
                   <pic:spPr bwMode="auto">
                     <a:xfrm>
                       <a:off x="0" y="0"/>
-                      <a:ext cx="5334000" cy="3556000"/>
+                      <a:ext cx="5334000" cy="5334000"/>
                     </a:xfrm>
                     <a:prstGeom prst="rect">
                       <a:avLst/>
@@ -330,22 +383,33 @@
         <w:t xml:space="preserve"> </w:t>
       </w:r>
       <w:r>
+        <w:br/>
+      </w:r>
+      <w:r>
+        <w:t xml:space="preserve">Figure 5</w:t>
+      </w:r>
+    </w:p>
+    <w:p>
+      <w:pPr>
+        <w:pStyle w:val="BodyText"/>
+      </w:pPr>
+      <w:r>
         <w:drawing>
           <wp:inline>
             <wp:extent cx="5334000" cy="8000999"/>
             <wp:effectExtent b="0" l="0" r="0" t="0"/>
-            <wp:docPr descr="" title="" id="40" name="Picture"/>
+            <wp:docPr descr="" title="" id="39" name="Picture"/>
             <a:graphic>
               <a:graphicData uri="http://schemas.openxmlformats.org/drawingml/2006/picture">
                 <pic:pic>
                   <pic:nvPicPr>
-                    <pic:cNvPr descr="Figure6.png" id="41" name="Picture"/>
+                    <pic:cNvPr descr="Figure6.png" id="40" name="Picture"/>
                     <pic:cNvPicPr>
                       <a:picLocks noChangeArrowheads="1" noChangeAspect="1"/>
                     </pic:cNvPicPr>
                   </pic:nvPicPr>
                   <pic:blipFill>
-                    <a:blip r:embed="rId39"/>
+                    <a:blip r:embed="rId38"/>
                     <a:stretch>
                       <a:fillRect/>
                     </a:stretch>
@@ -375,22 +439,33 @@
         <w:t xml:space="preserve"> </w:t>
       </w:r>
       <w:r>
+        <w:br/>
+      </w:r>
+      <w:r>
+        <w:t xml:space="preserve">Figure 6</w:t>
+      </w:r>
+    </w:p>
+    <w:p>
+      <w:pPr>
+        <w:pStyle w:val="BodyText"/>
+      </w:pPr>
+      <w:r>
         <w:drawing>
           <wp:inline>
             <wp:extent cx="5334000" cy="4000499"/>
             <wp:effectExtent b="0" l="0" r="0" t="0"/>
-            <wp:docPr descr="" title="" id="43" name="Picture"/>
+            <wp:docPr descr="" title="" id="42" name="Picture"/>
             <a:graphic>
               <a:graphicData uri="http://schemas.openxmlformats.org/drawingml/2006/picture">
                 <pic:pic>
                   <pic:nvPicPr>
-                    <pic:cNvPr descr="Figure7.png" id="44" name="Picture"/>
+                    <pic:cNvPr descr="Figure7.png" id="43" name="Picture"/>
                     <pic:cNvPicPr>
                       <a:picLocks noChangeArrowheads="1" noChangeAspect="1"/>
                     </pic:cNvPicPr>
                   </pic:nvPicPr>
                   <pic:blipFill>
-                    <a:blip r:embed="rId42"/>
+                    <a:blip r:embed="rId41"/>
                     <a:stretch>
                       <a:fillRect/>
                     </a:stretch>
@@ -416,9 +491,18 @@
           </wp:inline>
         </w:drawing>
       </w:r>
+      <w:r>
+        <w:t xml:space="preserve"> </w:t>
+      </w:r>
+      <w:r>
+        <w:br/>
+      </w:r>
+      <w:r>
+        <w:t xml:space="preserve">Figure 7</w:t>
+      </w:r>
     </w:p>
-    <w:bookmarkEnd w:id="45"/>
-    <w:bookmarkStart w:id="46" w:name="tables"/>
+    <w:bookmarkEnd w:id="44"/>
+    <w:bookmarkStart w:id="45" w:name="tables"/>
     <w:p>
       <w:pPr>
         <w:pStyle w:val="Heading1"/>
@@ -34419,7 +34503,7 @@
         </w:tc>
       </w:tr>
     </w:tbl>
-    <w:bookmarkEnd w:id="46"/>
+    <w:bookmarkEnd w:id="45"/>
     <w:sectPr/>
   </w:body>
 </w:document>

</xml_diff>